<commit_message>
my first and second assignments.
</commit_message>
<xml_diff>
--- a/Assignmen2.docx
+++ b/Assignmen2.docx
@@ -11,14 +11,1040 @@
           <w:szCs w:val="28"/>
         </w:rPr>
       </w:pPr>
-      <w:proofErr w:type="gramStart"/>
-      <w:r>
-        <w:rPr>
-          <w:rFonts w:ascii="Times New Roman" w:hAnsi="Times New Roman" w:cs="Times New Roman"/>
-          <w:b/>
-          <w:sz w:val="28"/>
-          <w:szCs w:val="28"/>
-        </w:rPr>
+    </w:p>
+    <w:p>
+      <w:pPr>
+        <w:rPr>
+          <w:rFonts w:ascii="Times New Roman" w:hAnsi="Times New Roman" w:cs="Times New Roman"/>
+          <w:b/>
+          <w:sz w:val="28"/>
+          <w:szCs w:val="28"/>
+        </w:rPr>
+      </w:pPr>
+      <w:r>
+        <w:rPr>
+          <w:rFonts w:ascii="Times New Roman" w:hAnsi="Times New Roman" w:cs="Times New Roman"/>
+          <w:b/>
+          <w:sz w:val="28"/>
+          <w:szCs w:val="28"/>
+        </w:rPr>
+        <w:t>GIT COMMANDS:</w:t>
+      </w:r>
+    </w:p>
+    <w:p>
+      <w:pPr>
+        <w:rPr>
+          <w:rFonts w:ascii="Times New Roman" w:hAnsi="Times New Roman" w:cs="Times New Roman"/>
+          <w:sz w:val="24"/>
+          <w:szCs w:val="24"/>
+        </w:rPr>
+      </w:pPr>
+      <w:r>
+        <w:rPr>
+          <w:rFonts w:ascii="Times New Roman" w:hAnsi="Times New Roman" w:cs="Times New Roman"/>
+          <w:b/>
+          <w:sz w:val="28"/>
+          <w:szCs w:val="28"/>
+        </w:rPr>
+        <w:t xml:space="preserve">1. </w:t>
+      </w:r>
+      <w:proofErr w:type="spellStart"/>
+      <w:proofErr w:type="gramStart"/>
+      <w:r>
+        <w:rPr>
+          <w:rFonts w:ascii="Times New Roman" w:hAnsi="Times New Roman" w:cs="Times New Roman"/>
+          <w:b/>
+          <w:sz w:val="28"/>
+          <w:szCs w:val="28"/>
+        </w:rPr>
+        <w:t>init</w:t>
+      </w:r>
+      <w:proofErr w:type="spellEnd"/>
+      <w:proofErr w:type="gramEnd"/>
+      <w:r>
+        <w:rPr>
+          <w:rFonts w:ascii="Times New Roman" w:hAnsi="Times New Roman" w:cs="Times New Roman"/>
+          <w:b/>
+          <w:sz w:val="28"/>
+          <w:szCs w:val="28"/>
+        </w:rPr>
+        <w:t xml:space="preserve"> :-</w:t>
+      </w:r>
+      <w:r>
+        <w:rPr>
+          <w:rFonts w:ascii="Times New Roman" w:hAnsi="Times New Roman" w:cs="Times New Roman"/>
+          <w:sz w:val="24"/>
+          <w:szCs w:val="24"/>
+        </w:rPr>
+        <w:t xml:space="preserve"> to </w:t>
+      </w:r>
+      <w:proofErr w:type="spellStart"/>
+      <w:r>
+        <w:rPr>
+          <w:rFonts w:ascii="Times New Roman" w:hAnsi="Times New Roman" w:cs="Times New Roman"/>
+          <w:sz w:val="24"/>
+          <w:szCs w:val="24"/>
+        </w:rPr>
+        <w:t>initilize</w:t>
+      </w:r>
+      <w:proofErr w:type="spellEnd"/>
+      <w:r>
+        <w:rPr>
+          <w:rFonts w:ascii="Times New Roman" w:hAnsi="Times New Roman" w:cs="Times New Roman"/>
+          <w:sz w:val="24"/>
+          <w:szCs w:val="24"/>
+        </w:rPr>
+        <w:t xml:space="preserve"> the </w:t>
+      </w:r>
+      <w:proofErr w:type="spellStart"/>
+      <w:r>
+        <w:rPr>
+          <w:rFonts w:ascii="Times New Roman" w:hAnsi="Times New Roman" w:cs="Times New Roman"/>
+          <w:sz w:val="24"/>
+          <w:szCs w:val="24"/>
+        </w:rPr>
+        <w:t>git</w:t>
+      </w:r>
+      <w:proofErr w:type="spellEnd"/>
+      <w:r>
+        <w:rPr>
+          <w:rFonts w:ascii="Times New Roman" w:hAnsi="Times New Roman" w:cs="Times New Roman"/>
+          <w:sz w:val="24"/>
+          <w:szCs w:val="24"/>
+        </w:rPr>
+        <w:t xml:space="preserve">. </w:t>
+      </w:r>
+    </w:p>
+    <w:p>
+      <w:pPr>
+        <w:rPr>
+          <w:rFonts w:ascii="Times New Roman" w:hAnsi="Times New Roman" w:cs="Times New Roman"/>
+          <w:sz w:val="24"/>
+          <w:szCs w:val="24"/>
+        </w:rPr>
+      </w:pPr>
+      <w:r>
+        <w:rPr>
+          <w:rFonts w:ascii="Times New Roman" w:hAnsi="Times New Roman" w:cs="Times New Roman"/>
+          <w:sz w:val="24"/>
+          <w:szCs w:val="24"/>
+        </w:rPr>
+        <w:t xml:space="preserve">             </w:t>
+      </w:r>
+      <w:proofErr w:type="gramStart"/>
+      <w:r>
+        <w:rPr>
+          <w:rFonts w:ascii="Times New Roman" w:hAnsi="Times New Roman" w:cs="Times New Roman"/>
+          <w:sz w:val="24"/>
+          <w:szCs w:val="24"/>
+        </w:rPr>
+        <w:t>e.g</w:t>
+      </w:r>
+      <w:proofErr w:type="gramEnd"/>
+      <w:r>
+        <w:rPr>
+          <w:rFonts w:ascii="Times New Roman" w:hAnsi="Times New Roman" w:cs="Times New Roman"/>
+          <w:sz w:val="24"/>
+          <w:szCs w:val="24"/>
+        </w:rPr>
+        <w:t xml:space="preserve">. </w:t>
+      </w:r>
+      <w:proofErr w:type="spellStart"/>
+      <w:r>
+        <w:rPr>
+          <w:rFonts w:ascii="Times New Roman" w:hAnsi="Times New Roman" w:cs="Times New Roman"/>
+          <w:sz w:val="24"/>
+          <w:szCs w:val="24"/>
+        </w:rPr>
+        <w:t>git</w:t>
+      </w:r>
+      <w:proofErr w:type="spellEnd"/>
+      <w:r>
+        <w:rPr>
+          <w:rFonts w:ascii="Times New Roman" w:hAnsi="Times New Roman" w:cs="Times New Roman"/>
+          <w:sz w:val="24"/>
+          <w:szCs w:val="24"/>
+        </w:rPr>
+        <w:t xml:space="preserve"> </w:t>
+      </w:r>
+      <w:proofErr w:type="spellStart"/>
+      <w:r>
+        <w:rPr>
+          <w:rFonts w:ascii="Times New Roman" w:hAnsi="Times New Roman" w:cs="Times New Roman"/>
+          <w:sz w:val="24"/>
+          <w:szCs w:val="24"/>
+        </w:rPr>
+        <w:t>init</w:t>
+      </w:r>
+      <w:proofErr w:type="spellEnd"/>
+    </w:p>
+    <w:p>
+      <w:pPr>
+        <w:rPr>
+          <w:rFonts w:ascii="Times New Roman" w:hAnsi="Times New Roman" w:cs="Times New Roman"/>
+          <w:sz w:val="24"/>
+          <w:szCs w:val="24"/>
+        </w:rPr>
+      </w:pPr>
+      <w:r>
+        <w:rPr>
+          <w:rFonts w:ascii="Times New Roman" w:hAnsi="Times New Roman" w:cs="Times New Roman"/>
+          <w:b/>
+          <w:sz w:val="28"/>
+          <w:szCs w:val="28"/>
+        </w:rPr>
+        <w:t xml:space="preserve">2. </w:t>
+      </w:r>
+      <w:proofErr w:type="gramStart"/>
+      <w:r>
+        <w:rPr>
+          <w:rFonts w:ascii="Times New Roman" w:hAnsi="Times New Roman" w:cs="Times New Roman"/>
+          <w:b/>
+          <w:sz w:val="28"/>
+          <w:szCs w:val="28"/>
+        </w:rPr>
+        <w:t>add .</w:t>
+      </w:r>
+      <w:proofErr w:type="gramEnd"/>
+      <w:r>
+        <w:rPr>
+          <w:rFonts w:ascii="Times New Roman" w:hAnsi="Times New Roman" w:cs="Times New Roman"/>
+          <w:b/>
+          <w:sz w:val="28"/>
+          <w:szCs w:val="28"/>
+        </w:rPr>
+        <w:t xml:space="preserve"> (</w:t>
+      </w:r>
+      <w:proofErr w:type="gramStart"/>
+      <w:r>
+        <w:rPr>
+          <w:rFonts w:ascii="Times New Roman" w:hAnsi="Times New Roman" w:cs="Times New Roman"/>
+          <w:b/>
+          <w:sz w:val="28"/>
+          <w:szCs w:val="28"/>
+        </w:rPr>
+        <w:t>add</w:t>
+      </w:r>
+      <w:proofErr w:type="gramEnd"/>
+      <w:r>
+        <w:rPr>
+          <w:rFonts w:ascii="Times New Roman" w:hAnsi="Times New Roman" w:cs="Times New Roman"/>
+          <w:b/>
+          <w:sz w:val="28"/>
+          <w:szCs w:val="28"/>
+        </w:rPr>
+        <w:t xml:space="preserve"> *) :-</w:t>
+      </w:r>
+      <w:r>
+        <w:rPr>
+          <w:rFonts w:ascii="Times New Roman" w:hAnsi="Times New Roman" w:cs="Times New Roman"/>
+          <w:sz w:val="24"/>
+          <w:szCs w:val="24"/>
+        </w:rPr>
+        <w:t xml:space="preserve"> to add the file in repository.</w:t>
+      </w:r>
+    </w:p>
+    <w:p>
+      <w:pPr>
+        <w:rPr>
+          <w:rFonts w:ascii="Times New Roman" w:hAnsi="Times New Roman" w:cs="Times New Roman"/>
+          <w:sz w:val="24"/>
+          <w:szCs w:val="24"/>
+        </w:rPr>
+      </w:pPr>
+      <w:r>
+        <w:rPr>
+          <w:rFonts w:ascii="Times New Roman" w:hAnsi="Times New Roman" w:cs="Times New Roman"/>
+          <w:sz w:val="24"/>
+          <w:szCs w:val="24"/>
+        </w:rPr>
+        <w:t xml:space="preserve">             </w:t>
+      </w:r>
+      <w:proofErr w:type="gramStart"/>
+      <w:r>
+        <w:rPr>
+          <w:rFonts w:ascii="Times New Roman" w:hAnsi="Times New Roman" w:cs="Times New Roman"/>
+          <w:sz w:val="24"/>
+          <w:szCs w:val="24"/>
+        </w:rPr>
+        <w:t>e.g</w:t>
+      </w:r>
+      <w:proofErr w:type="gramEnd"/>
+      <w:r>
+        <w:rPr>
+          <w:rFonts w:ascii="Times New Roman" w:hAnsi="Times New Roman" w:cs="Times New Roman"/>
+          <w:sz w:val="24"/>
+          <w:szCs w:val="24"/>
+        </w:rPr>
+        <w:t xml:space="preserve">. </w:t>
+      </w:r>
+      <w:proofErr w:type="spellStart"/>
+      <w:r>
+        <w:rPr>
+          <w:rFonts w:ascii="Times New Roman" w:hAnsi="Times New Roman" w:cs="Times New Roman"/>
+          <w:sz w:val="24"/>
+          <w:szCs w:val="24"/>
+        </w:rPr>
+        <w:t>git</w:t>
+      </w:r>
+      <w:proofErr w:type="spellEnd"/>
+      <w:r>
+        <w:rPr>
+          <w:rFonts w:ascii="Times New Roman" w:hAnsi="Times New Roman" w:cs="Times New Roman"/>
+          <w:sz w:val="24"/>
+          <w:szCs w:val="24"/>
+        </w:rPr>
+        <w:t xml:space="preserve"> add hello.txt</w:t>
+      </w:r>
+    </w:p>
+    <w:p>
+      <w:pPr>
+        <w:rPr>
+          <w:rFonts w:ascii="Times New Roman" w:hAnsi="Times New Roman" w:cs="Times New Roman"/>
+          <w:sz w:val="24"/>
+          <w:szCs w:val="24"/>
+        </w:rPr>
+      </w:pPr>
+      <w:r>
+        <w:rPr>
+          <w:rFonts w:ascii="Times New Roman" w:hAnsi="Times New Roman" w:cs="Times New Roman"/>
+          <w:sz w:val="24"/>
+          <w:szCs w:val="24"/>
+        </w:rPr>
+        <w:t xml:space="preserve">                    </w:t>
+      </w:r>
+      <w:proofErr w:type="spellStart"/>
+      <w:proofErr w:type="gramStart"/>
+      <w:r>
+        <w:rPr>
+          <w:rFonts w:ascii="Times New Roman" w:hAnsi="Times New Roman" w:cs="Times New Roman"/>
+          <w:sz w:val="24"/>
+          <w:szCs w:val="24"/>
+        </w:rPr>
+        <w:t>git</w:t>
+      </w:r>
+      <w:proofErr w:type="spellEnd"/>
+      <w:proofErr w:type="gramEnd"/>
+      <w:r>
+        <w:rPr>
+          <w:rFonts w:ascii="Times New Roman" w:hAnsi="Times New Roman" w:cs="Times New Roman"/>
+          <w:sz w:val="24"/>
+          <w:szCs w:val="24"/>
+        </w:rPr>
+        <w:t xml:space="preserve"> add .</w:t>
+      </w:r>
+    </w:p>
+    <w:p>
+      <w:pPr>
+        <w:rPr>
+          <w:rFonts w:ascii="Times New Roman" w:hAnsi="Times New Roman" w:cs="Times New Roman"/>
+          <w:sz w:val="24"/>
+          <w:szCs w:val="24"/>
+        </w:rPr>
+      </w:pPr>
+      <w:r>
+        <w:rPr>
+          <w:rFonts w:ascii="Times New Roman" w:hAnsi="Times New Roman" w:cs="Times New Roman"/>
+          <w:sz w:val="24"/>
+          <w:szCs w:val="24"/>
+        </w:rPr>
+        <w:t xml:space="preserve">                    </w:t>
+      </w:r>
+      <w:proofErr w:type="spellStart"/>
+      <w:proofErr w:type="gramStart"/>
+      <w:r>
+        <w:rPr>
+          <w:rFonts w:ascii="Times New Roman" w:hAnsi="Times New Roman" w:cs="Times New Roman"/>
+          <w:sz w:val="24"/>
+          <w:szCs w:val="24"/>
+        </w:rPr>
+        <w:t>git</w:t>
+      </w:r>
+      <w:proofErr w:type="spellEnd"/>
+      <w:proofErr w:type="gramEnd"/>
+      <w:r>
+        <w:rPr>
+          <w:rFonts w:ascii="Times New Roman" w:hAnsi="Times New Roman" w:cs="Times New Roman"/>
+          <w:sz w:val="24"/>
+          <w:szCs w:val="24"/>
+        </w:rPr>
+        <w:t xml:space="preserve"> add *</w:t>
+      </w:r>
+    </w:p>
+    <w:p>
+      <w:pPr>
+        <w:rPr>
+          <w:rFonts w:ascii="Times New Roman" w:hAnsi="Times New Roman" w:cs="Times New Roman"/>
+          <w:sz w:val="24"/>
+          <w:szCs w:val="24"/>
+        </w:rPr>
+      </w:pPr>
+      <w:r>
+        <w:rPr>
+          <w:rFonts w:ascii="Times New Roman" w:hAnsi="Times New Roman" w:cs="Times New Roman"/>
+          <w:b/>
+          <w:sz w:val="28"/>
+          <w:szCs w:val="28"/>
+        </w:rPr>
+        <w:t xml:space="preserve">3. </w:t>
+      </w:r>
+      <w:proofErr w:type="gramStart"/>
+      <w:r>
+        <w:rPr>
+          <w:rFonts w:ascii="Times New Roman" w:hAnsi="Times New Roman" w:cs="Times New Roman"/>
+          <w:b/>
+          <w:sz w:val="28"/>
+          <w:szCs w:val="28"/>
+        </w:rPr>
+        <w:t>commit</w:t>
+      </w:r>
+      <w:proofErr w:type="gramEnd"/>
+      <w:r>
+        <w:rPr>
+          <w:rFonts w:ascii="Times New Roman" w:hAnsi="Times New Roman" w:cs="Times New Roman"/>
+          <w:b/>
+          <w:sz w:val="28"/>
+          <w:szCs w:val="28"/>
+        </w:rPr>
+        <w:t xml:space="preserve"> :-</w:t>
+      </w:r>
+      <w:r>
+        <w:rPr>
+          <w:rFonts w:ascii="Times New Roman" w:hAnsi="Times New Roman" w:cs="Times New Roman"/>
+          <w:sz w:val="24"/>
+          <w:szCs w:val="24"/>
+        </w:rPr>
+        <w:t xml:space="preserve"> to save the file locally in repository.</w:t>
+      </w:r>
+    </w:p>
+    <w:p>
+      <w:pPr>
+        <w:rPr>
+          <w:rFonts w:ascii="Times New Roman" w:hAnsi="Times New Roman" w:cs="Times New Roman"/>
+          <w:sz w:val="24"/>
+          <w:szCs w:val="24"/>
+        </w:rPr>
+      </w:pPr>
+      <w:r>
+        <w:rPr>
+          <w:rFonts w:ascii="Times New Roman" w:hAnsi="Times New Roman" w:cs="Times New Roman"/>
+          <w:sz w:val="24"/>
+          <w:szCs w:val="24"/>
+        </w:rPr>
+        <w:t xml:space="preserve">              </w:t>
+      </w:r>
+      <w:proofErr w:type="gramStart"/>
+      <w:r>
+        <w:rPr>
+          <w:rFonts w:ascii="Times New Roman" w:hAnsi="Times New Roman" w:cs="Times New Roman"/>
+          <w:sz w:val="24"/>
+          <w:szCs w:val="24"/>
+        </w:rPr>
+        <w:t>e.g</w:t>
+      </w:r>
+      <w:proofErr w:type="gramEnd"/>
+      <w:r>
+        <w:rPr>
+          <w:rFonts w:ascii="Times New Roman" w:hAnsi="Times New Roman" w:cs="Times New Roman"/>
+          <w:sz w:val="24"/>
+          <w:szCs w:val="24"/>
+        </w:rPr>
+        <w:t xml:space="preserve">. </w:t>
+      </w:r>
+      <w:proofErr w:type="spellStart"/>
+      <w:r>
+        <w:rPr>
+          <w:rFonts w:ascii="Times New Roman" w:hAnsi="Times New Roman" w:cs="Times New Roman"/>
+          <w:sz w:val="24"/>
+          <w:szCs w:val="24"/>
+        </w:rPr>
+        <w:t>git</w:t>
+      </w:r>
+      <w:proofErr w:type="spellEnd"/>
+      <w:r>
+        <w:rPr>
+          <w:rFonts w:ascii="Times New Roman" w:hAnsi="Times New Roman" w:cs="Times New Roman"/>
+          <w:sz w:val="24"/>
+          <w:szCs w:val="24"/>
+        </w:rPr>
+        <w:t xml:space="preserve"> commit -m "add  a new file"</w:t>
+      </w:r>
+    </w:p>
+    <w:p>
+      <w:pPr>
+        <w:rPr>
+          <w:rFonts w:ascii="Times New Roman" w:hAnsi="Times New Roman" w:cs="Times New Roman"/>
+          <w:sz w:val="24"/>
+          <w:szCs w:val="24"/>
+        </w:rPr>
+      </w:pPr>
+      <w:r>
+        <w:rPr>
+          <w:rFonts w:ascii="Times New Roman" w:hAnsi="Times New Roman" w:cs="Times New Roman"/>
+          <w:b/>
+          <w:sz w:val="28"/>
+          <w:szCs w:val="28"/>
+        </w:rPr>
+        <w:t xml:space="preserve">4. </w:t>
+      </w:r>
+      <w:proofErr w:type="gramStart"/>
+      <w:r>
+        <w:rPr>
+          <w:rFonts w:ascii="Times New Roman" w:hAnsi="Times New Roman" w:cs="Times New Roman"/>
+          <w:b/>
+          <w:sz w:val="28"/>
+          <w:szCs w:val="28"/>
+        </w:rPr>
+        <w:t>push</w:t>
+      </w:r>
+      <w:proofErr w:type="gramEnd"/>
+      <w:r>
+        <w:rPr>
+          <w:rFonts w:ascii="Times New Roman" w:hAnsi="Times New Roman" w:cs="Times New Roman"/>
+          <w:b/>
+          <w:sz w:val="28"/>
+          <w:szCs w:val="28"/>
+        </w:rPr>
+        <w:t xml:space="preserve"> :-</w:t>
+      </w:r>
+      <w:r>
+        <w:rPr>
+          <w:rFonts w:ascii="Times New Roman" w:hAnsi="Times New Roman" w:cs="Times New Roman"/>
+          <w:sz w:val="24"/>
+          <w:szCs w:val="24"/>
+        </w:rPr>
+        <w:t xml:space="preserve"> to move or save file to master branch.</w:t>
+      </w:r>
+    </w:p>
+    <w:p>
+      <w:pPr>
+        <w:rPr>
+          <w:rFonts w:ascii="Times New Roman" w:hAnsi="Times New Roman" w:cs="Times New Roman"/>
+          <w:sz w:val="24"/>
+          <w:szCs w:val="24"/>
+        </w:rPr>
+      </w:pPr>
+      <w:r>
+        <w:rPr>
+          <w:rFonts w:ascii="Times New Roman" w:hAnsi="Times New Roman" w:cs="Times New Roman"/>
+          <w:sz w:val="24"/>
+          <w:szCs w:val="24"/>
+        </w:rPr>
+        <w:t xml:space="preserve">               </w:t>
+      </w:r>
+      <w:proofErr w:type="gramStart"/>
+      <w:r>
+        <w:rPr>
+          <w:rFonts w:ascii="Times New Roman" w:hAnsi="Times New Roman" w:cs="Times New Roman"/>
+          <w:sz w:val="24"/>
+          <w:szCs w:val="24"/>
+        </w:rPr>
+        <w:t>e.g</w:t>
+      </w:r>
+      <w:proofErr w:type="gramEnd"/>
+      <w:r>
+        <w:rPr>
+          <w:rFonts w:ascii="Times New Roman" w:hAnsi="Times New Roman" w:cs="Times New Roman"/>
+          <w:sz w:val="24"/>
+          <w:szCs w:val="24"/>
+        </w:rPr>
+        <w:t xml:space="preserve">. </w:t>
+      </w:r>
+      <w:proofErr w:type="spellStart"/>
+      <w:r>
+        <w:rPr>
+          <w:rFonts w:ascii="Times New Roman" w:hAnsi="Times New Roman" w:cs="Times New Roman"/>
+          <w:sz w:val="24"/>
+          <w:szCs w:val="24"/>
+        </w:rPr>
+        <w:t>git</w:t>
+      </w:r>
+      <w:proofErr w:type="spellEnd"/>
+      <w:r>
+        <w:rPr>
+          <w:rFonts w:ascii="Times New Roman" w:hAnsi="Times New Roman" w:cs="Times New Roman"/>
+          <w:sz w:val="24"/>
+          <w:szCs w:val="24"/>
+        </w:rPr>
+        <w:t xml:space="preserve"> push</w:t>
+      </w:r>
+    </w:p>
+    <w:p>
+      <w:pPr>
+        <w:rPr>
+          <w:rFonts w:ascii="Times New Roman" w:hAnsi="Times New Roman" w:cs="Times New Roman"/>
+          <w:sz w:val="24"/>
+          <w:szCs w:val="24"/>
+        </w:rPr>
+      </w:pPr>
+      <w:r>
+        <w:rPr>
+          <w:rFonts w:ascii="Times New Roman" w:hAnsi="Times New Roman" w:cs="Times New Roman"/>
+          <w:b/>
+          <w:sz w:val="28"/>
+          <w:szCs w:val="28"/>
+        </w:rPr>
+        <w:t xml:space="preserve">5. </w:t>
+      </w:r>
+      <w:proofErr w:type="gramStart"/>
+      <w:r>
+        <w:rPr>
+          <w:rFonts w:ascii="Times New Roman" w:hAnsi="Times New Roman" w:cs="Times New Roman"/>
+          <w:b/>
+          <w:sz w:val="28"/>
+          <w:szCs w:val="28"/>
+        </w:rPr>
+        <w:t>pull</w:t>
+      </w:r>
+      <w:proofErr w:type="gramEnd"/>
+      <w:r>
+        <w:rPr>
+          <w:rFonts w:ascii="Times New Roman" w:hAnsi="Times New Roman" w:cs="Times New Roman"/>
+          <w:b/>
+          <w:sz w:val="28"/>
+          <w:szCs w:val="28"/>
+        </w:rPr>
+        <w:t xml:space="preserve"> :-</w:t>
+      </w:r>
+      <w:r>
+        <w:rPr>
+          <w:rFonts w:ascii="Times New Roman" w:hAnsi="Times New Roman" w:cs="Times New Roman"/>
+          <w:sz w:val="24"/>
+          <w:szCs w:val="24"/>
+        </w:rPr>
+        <w:t xml:space="preserve"> to move file from master branch to desire branch.</w:t>
+      </w:r>
+    </w:p>
+    <w:p>
+      <w:pPr>
+        <w:rPr>
+          <w:rFonts w:ascii="Times New Roman" w:hAnsi="Times New Roman" w:cs="Times New Roman"/>
+          <w:sz w:val="24"/>
+          <w:szCs w:val="24"/>
+        </w:rPr>
+      </w:pPr>
+      <w:r>
+        <w:rPr>
+          <w:rFonts w:ascii="Times New Roman" w:hAnsi="Times New Roman" w:cs="Times New Roman"/>
+          <w:sz w:val="24"/>
+          <w:szCs w:val="24"/>
+        </w:rPr>
+        <w:t xml:space="preserve">           </w:t>
+      </w:r>
+    </w:p>
+    <w:p>
+      <w:pPr>
+        <w:rPr>
+          <w:rFonts w:ascii="Times New Roman" w:hAnsi="Times New Roman" w:cs="Times New Roman"/>
+          <w:sz w:val="24"/>
+          <w:szCs w:val="24"/>
+        </w:rPr>
+      </w:pPr>
+      <w:r>
+        <w:rPr>
+          <w:rFonts w:ascii="Times New Roman" w:hAnsi="Times New Roman" w:cs="Times New Roman"/>
+          <w:b/>
+          <w:sz w:val="28"/>
+          <w:szCs w:val="28"/>
+        </w:rPr>
+        <w:t xml:space="preserve">6. </w:t>
+      </w:r>
+      <w:proofErr w:type="gramStart"/>
+      <w:r>
+        <w:rPr>
+          <w:rFonts w:ascii="Times New Roman" w:hAnsi="Times New Roman" w:cs="Times New Roman"/>
+          <w:b/>
+          <w:sz w:val="28"/>
+          <w:szCs w:val="28"/>
+        </w:rPr>
+        <w:t>status</w:t>
+      </w:r>
+      <w:proofErr w:type="gramEnd"/>
+      <w:r>
+        <w:rPr>
+          <w:rFonts w:ascii="Times New Roman" w:hAnsi="Times New Roman" w:cs="Times New Roman"/>
+          <w:b/>
+          <w:sz w:val="28"/>
+          <w:szCs w:val="28"/>
+        </w:rPr>
+        <w:t xml:space="preserve"> :-</w:t>
+      </w:r>
+      <w:r>
+        <w:rPr>
+          <w:rFonts w:ascii="Times New Roman" w:hAnsi="Times New Roman" w:cs="Times New Roman"/>
+          <w:sz w:val="24"/>
+          <w:szCs w:val="24"/>
+        </w:rPr>
+        <w:t xml:space="preserve"> to check the status of the </w:t>
+      </w:r>
+      <w:proofErr w:type="spellStart"/>
+      <w:r>
+        <w:rPr>
+          <w:rFonts w:ascii="Times New Roman" w:hAnsi="Times New Roman" w:cs="Times New Roman"/>
+          <w:sz w:val="24"/>
+          <w:szCs w:val="24"/>
+        </w:rPr>
+        <w:t>git</w:t>
+      </w:r>
+      <w:proofErr w:type="spellEnd"/>
+      <w:r>
+        <w:rPr>
+          <w:rFonts w:ascii="Times New Roman" w:hAnsi="Times New Roman" w:cs="Times New Roman"/>
+          <w:sz w:val="24"/>
+          <w:szCs w:val="24"/>
+        </w:rPr>
+        <w:t>.</w:t>
+      </w:r>
+    </w:p>
+    <w:p>
+      <w:pPr>
+        <w:rPr>
+          <w:rFonts w:ascii="Times New Roman" w:hAnsi="Times New Roman" w:cs="Times New Roman"/>
+          <w:sz w:val="24"/>
+          <w:szCs w:val="24"/>
+        </w:rPr>
+      </w:pPr>
+      <w:r>
+        <w:rPr>
+          <w:rFonts w:ascii="Times New Roman" w:hAnsi="Times New Roman" w:cs="Times New Roman"/>
+          <w:sz w:val="24"/>
+          <w:szCs w:val="24"/>
+        </w:rPr>
+        <w:t xml:space="preserve">               </w:t>
+      </w:r>
+      <w:proofErr w:type="gramStart"/>
+      <w:r>
+        <w:rPr>
+          <w:rFonts w:ascii="Times New Roman" w:hAnsi="Times New Roman" w:cs="Times New Roman"/>
+          <w:sz w:val="24"/>
+          <w:szCs w:val="24"/>
+        </w:rPr>
+        <w:t>e.g</w:t>
+      </w:r>
+      <w:proofErr w:type="gramEnd"/>
+      <w:r>
+        <w:rPr>
+          <w:rFonts w:ascii="Times New Roman" w:hAnsi="Times New Roman" w:cs="Times New Roman"/>
+          <w:sz w:val="24"/>
+          <w:szCs w:val="24"/>
+        </w:rPr>
+        <w:t xml:space="preserve">. </w:t>
+      </w:r>
+      <w:proofErr w:type="spellStart"/>
+      <w:r>
+        <w:rPr>
+          <w:rFonts w:ascii="Times New Roman" w:hAnsi="Times New Roman" w:cs="Times New Roman"/>
+          <w:sz w:val="24"/>
+          <w:szCs w:val="24"/>
+        </w:rPr>
+        <w:t>git</w:t>
+      </w:r>
+      <w:proofErr w:type="spellEnd"/>
+      <w:r>
+        <w:rPr>
+          <w:rFonts w:ascii="Times New Roman" w:hAnsi="Times New Roman" w:cs="Times New Roman"/>
+          <w:sz w:val="24"/>
+          <w:szCs w:val="24"/>
+        </w:rPr>
+        <w:t xml:space="preserve"> status</w:t>
+      </w:r>
+    </w:p>
+    <w:p>
+      <w:pPr>
+        <w:rPr>
+          <w:rFonts w:ascii="Times New Roman" w:hAnsi="Times New Roman" w:cs="Times New Roman"/>
+          <w:sz w:val="24"/>
+          <w:szCs w:val="24"/>
+        </w:rPr>
+      </w:pPr>
+      <w:r>
+        <w:rPr>
+          <w:rFonts w:ascii="Times New Roman" w:hAnsi="Times New Roman" w:cs="Times New Roman"/>
+          <w:b/>
+          <w:sz w:val="28"/>
+          <w:szCs w:val="28"/>
+        </w:rPr>
+        <w:t xml:space="preserve">7. </w:t>
+      </w:r>
+      <w:proofErr w:type="gramStart"/>
+      <w:r>
+        <w:rPr>
+          <w:rFonts w:ascii="Times New Roman" w:hAnsi="Times New Roman" w:cs="Times New Roman"/>
+          <w:b/>
+          <w:sz w:val="28"/>
+          <w:szCs w:val="28"/>
+        </w:rPr>
+        <w:t>checkout</w:t>
+      </w:r>
+      <w:proofErr w:type="gramEnd"/>
+      <w:r>
+        <w:rPr>
+          <w:rFonts w:ascii="Times New Roman" w:hAnsi="Times New Roman" w:cs="Times New Roman"/>
+          <w:b/>
+          <w:sz w:val="28"/>
+          <w:szCs w:val="28"/>
+        </w:rPr>
+        <w:t xml:space="preserve"> -b :-</w:t>
+      </w:r>
+      <w:r>
+        <w:rPr>
+          <w:rFonts w:ascii="Times New Roman" w:hAnsi="Times New Roman" w:cs="Times New Roman"/>
+          <w:sz w:val="24"/>
+          <w:szCs w:val="24"/>
+        </w:rPr>
+        <w:t xml:space="preserve">  to create new branch.</w:t>
+      </w:r>
+    </w:p>
+    <w:p>
+      <w:pPr>
+        <w:rPr>
+          <w:rFonts w:ascii="Times New Roman" w:hAnsi="Times New Roman" w:cs="Times New Roman"/>
+          <w:sz w:val="24"/>
+          <w:szCs w:val="24"/>
+        </w:rPr>
+      </w:pPr>
+      <w:r>
+        <w:rPr>
+          <w:rFonts w:ascii="Times New Roman" w:hAnsi="Times New Roman" w:cs="Times New Roman"/>
+          <w:sz w:val="24"/>
+          <w:szCs w:val="24"/>
+        </w:rPr>
+        <w:t xml:space="preserve">                </w:t>
+      </w:r>
+      <w:proofErr w:type="gramStart"/>
+      <w:r>
+        <w:rPr>
+          <w:rFonts w:ascii="Times New Roman" w:hAnsi="Times New Roman" w:cs="Times New Roman"/>
+          <w:sz w:val="24"/>
+          <w:szCs w:val="24"/>
+        </w:rPr>
+        <w:t>e.g</w:t>
+      </w:r>
+      <w:proofErr w:type="gramEnd"/>
+      <w:r>
+        <w:rPr>
+          <w:rFonts w:ascii="Times New Roman" w:hAnsi="Times New Roman" w:cs="Times New Roman"/>
+          <w:sz w:val="24"/>
+          <w:szCs w:val="24"/>
+        </w:rPr>
+        <w:t xml:space="preserve">. </w:t>
+      </w:r>
+      <w:proofErr w:type="spellStart"/>
+      <w:r>
+        <w:rPr>
+          <w:rFonts w:ascii="Times New Roman" w:hAnsi="Times New Roman" w:cs="Times New Roman"/>
+          <w:sz w:val="24"/>
+          <w:szCs w:val="24"/>
+        </w:rPr>
+        <w:t>git</w:t>
+      </w:r>
+      <w:proofErr w:type="spellEnd"/>
+      <w:r>
+        <w:rPr>
+          <w:rFonts w:ascii="Times New Roman" w:hAnsi="Times New Roman" w:cs="Times New Roman"/>
+          <w:sz w:val="24"/>
+          <w:szCs w:val="24"/>
+        </w:rPr>
+        <w:t xml:space="preserve"> checkout -b "</w:t>
+      </w:r>
+      <w:proofErr w:type="spellStart"/>
+      <w:r>
+        <w:rPr>
+          <w:rFonts w:ascii="Times New Roman" w:hAnsi="Times New Roman" w:cs="Times New Roman"/>
+          <w:sz w:val="24"/>
+          <w:szCs w:val="24"/>
+        </w:rPr>
+        <w:t>git</w:t>
+      </w:r>
+      <w:proofErr w:type="spellEnd"/>
+      <w:r>
+        <w:rPr>
+          <w:rFonts w:ascii="Times New Roman" w:hAnsi="Times New Roman" w:cs="Times New Roman"/>
+          <w:sz w:val="24"/>
+          <w:szCs w:val="24"/>
+        </w:rPr>
+        <w:t>-branch"</w:t>
+      </w:r>
+    </w:p>
+    <w:p>
+      <w:pPr>
+        <w:rPr>
+          <w:rFonts w:ascii="Times New Roman" w:hAnsi="Times New Roman" w:cs="Times New Roman"/>
+          <w:sz w:val="24"/>
+          <w:szCs w:val="24"/>
+        </w:rPr>
+      </w:pPr>
+      <w:r>
+        <w:rPr>
+          <w:rFonts w:ascii="Times New Roman" w:hAnsi="Times New Roman" w:cs="Times New Roman"/>
+          <w:b/>
+          <w:sz w:val="28"/>
+          <w:szCs w:val="28"/>
+        </w:rPr>
+        <w:t xml:space="preserve">8. </w:t>
+      </w:r>
+      <w:proofErr w:type="gramStart"/>
+      <w:r>
+        <w:rPr>
+          <w:rFonts w:ascii="Times New Roman" w:hAnsi="Times New Roman" w:cs="Times New Roman"/>
+          <w:b/>
+          <w:sz w:val="28"/>
+          <w:szCs w:val="28"/>
+        </w:rPr>
+        <w:t>remote</w:t>
+      </w:r>
+      <w:proofErr w:type="gramEnd"/>
+      <w:r>
+        <w:rPr>
+          <w:rFonts w:ascii="Times New Roman" w:hAnsi="Times New Roman" w:cs="Times New Roman"/>
+          <w:b/>
+          <w:sz w:val="28"/>
+          <w:szCs w:val="28"/>
+        </w:rPr>
+        <w:t xml:space="preserve"> add :-</w:t>
+      </w:r>
+      <w:r>
+        <w:rPr>
+          <w:rFonts w:ascii="Times New Roman" w:hAnsi="Times New Roman" w:cs="Times New Roman"/>
+          <w:sz w:val="24"/>
+          <w:szCs w:val="24"/>
+        </w:rPr>
+        <w:t xml:space="preserve"> to add remote.</w:t>
+      </w:r>
+    </w:p>
+    <w:p>
+      <w:pPr>
+        <w:rPr>
+          <w:rFonts w:ascii="Times New Roman" w:hAnsi="Times New Roman" w:cs="Times New Roman"/>
+          <w:sz w:val="24"/>
+          <w:szCs w:val="24"/>
+        </w:rPr>
+      </w:pPr>
+      <w:r>
+        <w:rPr>
+          <w:rFonts w:ascii="Times New Roman" w:hAnsi="Times New Roman" w:cs="Times New Roman"/>
+          <w:sz w:val="24"/>
+          <w:szCs w:val="24"/>
+        </w:rPr>
+        <w:t xml:space="preserve">                    </w:t>
+      </w:r>
+      <w:proofErr w:type="spellStart"/>
+      <w:proofErr w:type="gramStart"/>
+      <w:r>
+        <w:rPr>
+          <w:rFonts w:ascii="Times New Roman" w:hAnsi="Times New Roman" w:cs="Times New Roman"/>
+          <w:sz w:val="24"/>
+          <w:szCs w:val="24"/>
+        </w:rPr>
+        <w:t>e.g</w:t>
+      </w:r>
+      <w:proofErr w:type="spellEnd"/>
+      <w:proofErr w:type="gramEnd"/>
+      <w:r>
+        <w:rPr>
+          <w:rFonts w:ascii="Times New Roman" w:hAnsi="Times New Roman" w:cs="Times New Roman"/>
+          <w:sz w:val="24"/>
+          <w:szCs w:val="24"/>
+        </w:rPr>
+        <w:t xml:space="preserve"> </w:t>
+      </w:r>
+      <w:proofErr w:type="spellStart"/>
+      <w:r>
+        <w:rPr>
+          <w:rFonts w:ascii="Times New Roman" w:hAnsi="Times New Roman" w:cs="Times New Roman"/>
+          <w:sz w:val="24"/>
+          <w:szCs w:val="24"/>
+        </w:rPr>
+        <w:t>git</w:t>
+      </w:r>
+      <w:proofErr w:type="spellEnd"/>
+      <w:r>
+        <w:rPr>
+          <w:rFonts w:ascii="Times New Roman" w:hAnsi="Times New Roman" w:cs="Times New Roman"/>
+          <w:sz w:val="24"/>
+          <w:szCs w:val="24"/>
+        </w:rPr>
+        <w:t xml:space="preserve"> add remote &lt;remote name&gt; &lt; </w:t>
+      </w:r>
+      <w:proofErr w:type="spellStart"/>
+      <w:r>
+        <w:rPr>
+          <w:rFonts w:ascii="Times New Roman" w:hAnsi="Times New Roman" w:cs="Times New Roman"/>
+          <w:sz w:val="24"/>
+          <w:szCs w:val="24"/>
+        </w:rPr>
+        <w:t>url</w:t>
+      </w:r>
+      <w:proofErr w:type="spellEnd"/>
+      <w:r>
+        <w:rPr>
+          <w:rFonts w:ascii="Times New Roman" w:hAnsi="Times New Roman" w:cs="Times New Roman"/>
+          <w:sz w:val="24"/>
+          <w:szCs w:val="24"/>
+        </w:rPr>
+        <w:t xml:space="preserve"> or address of repository&gt;</w:t>
+      </w:r>
+    </w:p>
+    <w:p>
+      <w:pPr>
+        <w:rPr>
+          <w:rFonts w:ascii="Times New Roman" w:hAnsi="Times New Roman" w:cs="Times New Roman"/>
+          <w:b/>
+          <w:sz w:val="28"/>
+          <w:szCs w:val="28"/>
+        </w:rPr>
+      </w:pPr>
+    </w:p>
+    <w:p>
+      <w:pPr>
+        <w:rPr>
+          <w:rFonts w:ascii="Times New Roman" w:hAnsi="Times New Roman" w:cs="Times New Roman"/>
+          <w:b/>
+          <w:sz w:val="28"/>
+          <w:szCs w:val="28"/>
+        </w:rPr>
+      </w:pPr>
+    </w:p>
+    <w:p>
+      <w:pPr>
+        <w:rPr>
+          <w:rFonts w:ascii="Times New Roman" w:hAnsi="Times New Roman" w:cs="Times New Roman"/>
+          <w:b/>
+          <w:sz w:val="28"/>
+          <w:szCs w:val="28"/>
+        </w:rPr>
+      </w:pPr>
+    </w:p>
+    <w:p>
+      <w:pPr>
+        <w:rPr>
+          <w:rFonts w:ascii="Times New Roman" w:hAnsi="Times New Roman" w:cs="Times New Roman"/>
+          <w:b/>
+          <w:sz w:val="28"/>
+          <w:szCs w:val="28"/>
+        </w:rPr>
+      </w:pPr>
+      <w:bookmarkStart w:id="0" w:name="_GoBack"/>
+      <w:bookmarkEnd w:id="0"/>
+    </w:p>
+    <w:p>
+      <w:pPr>
+        <w:rPr>
+          <w:rFonts w:ascii="Times New Roman" w:hAnsi="Times New Roman" w:cs="Times New Roman"/>
+          <w:b/>
+          <w:sz w:val="28"/>
+          <w:szCs w:val="28"/>
+        </w:rPr>
+      </w:pPr>
+      <w:proofErr w:type="gramStart"/>
+      <w:r>
+        <w:rPr>
+          <w:rFonts w:ascii="Times New Roman" w:hAnsi="Times New Roman" w:cs="Times New Roman"/>
+          <w:b/>
+          <w:sz w:val="28"/>
+          <w:szCs w:val="28"/>
+        </w:rPr>
+        <w:lastRenderedPageBreak/>
         <w:t>1.Take</w:t>
       </w:r>
       <w:proofErr w:type="gramEnd"/>
@@ -2171,8 +3197,6 @@
           <w:szCs w:val="28"/>
         </w:rPr>
       </w:pPr>
-      <w:bookmarkStart w:id="0" w:name="_GoBack"/>
-      <w:bookmarkEnd w:id="0"/>
       <w:r>
         <w:rPr>
           <w:rFonts w:ascii="Times New Roman" w:hAnsi="Times New Roman" w:cs="Times New Roman"/>
@@ -4059,9 +5083,12 @@
     <w:sectPr>
       <w:headerReference w:type="default" r:id="rId14"/>
       <w:footerReference w:type="default" r:id="rId15"/>
+      <w:headerReference w:type="first" r:id="rId16"/>
+      <w:footerReference w:type="first" r:id="rId17"/>
       <w:pgSz w:w="12240" w:h="15840"/>
       <w:pgMar w:top="1440" w:right="1440" w:bottom="1440" w:left="1440" w:header="720" w:footer="720" w:gutter="0"/>
       <w:cols w:space="720"/>
+      <w:titlePg/>
       <w:docGrid w:linePitch="360"/>
     </w:sectPr>
   </w:body>
@@ -4127,7 +5154,7 @@
           <w:rPr>
             <w:noProof/>
           </w:rPr>
-          <w:t>1</w:t>
+          <w:t>2</w:t>
         </w:r>
         <w:r>
           <w:rPr>
@@ -4142,6 +5169,20 @@
     <w:pPr>
       <w:pStyle w:val="Footer"/>
     </w:pPr>
+  </w:p>
+</w:ftr>
+</file>
+
+<file path=word/footer2.xml><?xml version="1.0" encoding="utf-8"?>
+<w:ftr xmlns:wpc="http://schemas.microsoft.com/office/word/2010/wordprocessingCanvas" xmlns:mc="http://schemas.openxmlformats.org/markup-compatibility/2006" xmlns:o="urn:schemas-microsoft-com:office:office" xmlns:r="http://schemas.openxmlformats.org/officeDocument/2006/relationships" xmlns:m="http://schemas.openxmlformats.org/officeDocument/2006/math" xmlns:v="urn:schemas-microsoft-com:vml" xmlns:wp14="http://schemas.microsoft.com/office/word/2010/wordprocessingDrawing" xmlns:wp="http://schemas.openxmlformats.org/drawingml/2006/wordprocessingDrawing" xmlns:w10="urn:schemas-microsoft-com:office:word" xmlns:w="http://schemas.openxmlformats.org/wordprocessingml/2006/main" xmlns:w14="http://schemas.microsoft.com/office/word/2010/wordml" xmlns:wpg="http://schemas.microsoft.com/office/word/2010/wordprocessingGroup" xmlns:wpi="http://schemas.microsoft.com/office/word/2010/wordprocessingInk" xmlns:wne="http://schemas.microsoft.com/office/word/2006/wordml" xmlns:wps="http://schemas.microsoft.com/office/word/2010/wordprocessingShape" mc:Ignorable="w14 wp14">
+  <w:p>
+    <w:pPr>
+      <w:pStyle w:val="Footer"/>
+      <w:jc w:val="center"/>
+    </w:pPr>
+    <w:r>
+      <w:t>1</w:t>
+    </w:r>
   </w:p>
 </w:ftr>
 </file>
@@ -4245,6 +5286,91 @@
     <w:r>
       <w:rPr>
         <w:rFonts w:asciiTheme="majorHAnsi" w:hAnsiTheme="majorHAnsi" w:cs="Times New Roman"/>
+        <w:i/>
+        <w:sz w:val="20"/>
+        <w:szCs w:val="20"/>
+      </w:rPr>
+      <w:t>Kaur</w:t>
+    </w:r>
+    <w:proofErr w:type="spellEnd"/>
+  </w:p>
+</w:hdr>
+</file>
+
+<file path=word/header2.xml><?xml version="1.0" encoding="utf-8"?>
+<w:hdr xmlns:wpc="http://schemas.microsoft.com/office/word/2010/wordprocessingCanvas" xmlns:mc="http://schemas.openxmlformats.org/markup-compatibility/2006" xmlns:o="urn:schemas-microsoft-com:office:office" xmlns:r="http://schemas.openxmlformats.org/officeDocument/2006/relationships" xmlns:m="http://schemas.openxmlformats.org/officeDocument/2006/math" xmlns:v="urn:schemas-microsoft-com:vml" xmlns:wp14="http://schemas.microsoft.com/office/word/2010/wordprocessingDrawing" xmlns:wp="http://schemas.openxmlformats.org/drawingml/2006/wordprocessingDrawing" xmlns:w10="urn:schemas-microsoft-com:office:word" xmlns:w="http://schemas.openxmlformats.org/wordprocessingml/2006/main" xmlns:w14="http://schemas.microsoft.com/office/word/2010/wordml" xmlns:wpg="http://schemas.microsoft.com/office/word/2010/wordprocessingGroup" xmlns:wpi="http://schemas.microsoft.com/office/word/2010/wordprocessingInk" xmlns:wne="http://schemas.microsoft.com/office/word/2006/wordml" xmlns:wps="http://schemas.microsoft.com/office/word/2010/wordprocessingShape" mc:Ignorable="w14 wp14">
+  <w:p>
+    <w:pPr>
+      <w:pStyle w:val="Header"/>
+      <w:rPr>
+        <w:rFonts w:asciiTheme="majorHAnsi" w:hAnsiTheme="majorHAnsi"/>
+        <w:i/>
+        <w:sz w:val="20"/>
+        <w:szCs w:val="20"/>
+      </w:rPr>
+    </w:pPr>
+    <w:proofErr w:type="spellStart"/>
+    <w:r>
+      <w:rPr>
+        <w:rFonts w:asciiTheme="majorHAnsi" w:hAnsiTheme="majorHAnsi"/>
+        <w:i/>
+        <w:sz w:val="20"/>
+        <w:szCs w:val="20"/>
+      </w:rPr>
+      <w:t>Acadview</w:t>
+    </w:r>
+    <w:proofErr w:type="spellEnd"/>
+    <w:r>
+      <w:rPr>
+        <w:rFonts w:asciiTheme="majorHAnsi" w:hAnsiTheme="majorHAnsi"/>
+        <w:i/>
+        <w:sz w:val="20"/>
+        <w:szCs w:val="20"/>
+      </w:rPr>
+      <w:t xml:space="preserve"> Assignment1                                                                                          </w:t>
+    </w:r>
+    <w:r>
+      <w:rPr>
+        <w:rFonts w:asciiTheme="majorHAnsi" w:hAnsiTheme="majorHAnsi"/>
+        <w:i/>
+        <w:sz w:val="20"/>
+        <w:szCs w:val="20"/>
+      </w:rPr>
+      <w:t xml:space="preserve">                    </w:t>
+    </w:r>
+    <w:r>
+      <w:rPr>
+        <w:rFonts w:asciiTheme="majorHAnsi" w:hAnsiTheme="majorHAnsi"/>
+        <w:i/>
+        <w:sz w:val="20"/>
+        <w:szCs w:val="20"/>
+      </w:rPr>
+      <w:t xml:space="preserve">Submitted By: </w:t>
+    </w:r>
+    <w:proofErr w:type="spellStart"/>
+    <w:r>
+      <w:rPr>
+        <w:rFonts w:asciiTheme="majorHAnsi" w:hAnsiTheme="majorHAnsi"/>
+        <w:i/>
+        <w:sz w:val="20"/>
+        <w:szCs w:val="20"/>
+      </w:rPr>
+      <w:t>Pardeep</w:t>
+    </w:r>
+    <w:proofErr w:type="spellEnd"/>
+    <w:r>
+      <w:rPr>
+        <w:rFonts w:asciiTheme="majorHAnsi" w:hAnsiTheme="majorHAnsi"/>
+        <w:i/>
+        <w:sz w:val="20"/>
+        <w:szCs w:val="20"/>
+      </w:rPr>
+      <w:t xml:space="preserve"> </w:t>
+    </w:r>
+    <w:proofErr w:type="spellStart"/>
+    <w:r>
+      <w:rPr>
+        <w:rFonts w:asciiTheme="majorHAnsi" w:hAnsiTheme="majorHAnsi"/>
         <w:i/>
         <w:sz w:val="20"/>
         <w:szCs w:val="20"/>

</xml_diff>